<commit_message>
In order to parallize the PSO the population loop is splitted in three different loops. Thus, it is possible to solve the ode-system of the different particles in parallel.
</commit_message>
<xml_diff>
--- a/TODO.docx
+++ b/TODO.docx
@@ -177,6 +177,32 @@
           <w:bCs/>
         </w:rPr>
         <w:t>- write tests for Rcpp interface</w:t>
+      </w:r>
+    </w:p>
+    <w:p>
+      <w:pPr>
+        <w:rPr>
+          <w:rFonts w:hint="default"/>
+          <w:b/>
+          <w:bCs/>
+        </w:rPr>
+      </w:pPr>
+    </w:p>
+    <w:p>
+      <w:pPr>
+        <w:rPr>
+          <w:rFonts w:hint="default"/>
+          <w:b/>
+          <w:bCs/>
+        </w:rPr>
+      </w:pPr>
+      <w:r>
+        <w:rPr>
+          <w:rFonts w:hint="default"/>
+          <w:b/>
+          <w:bCs/>
+        </w:rPr>
+        <w:t>- use of startvalues has to be implemented :)</w:t>
       </w:r>
       <w:bookmarkStart w:id="0" w:name="_GoBack"/>
       <w:bookmarkEnd w:id="0"/>

</xml_diff>